<commit_message>
Fix Statement of Work contextual text and formatting for NVIDIA solutions
- Added contextual text before all tables and major sections to improve readability
- Deliverables & Timeline: Added intro text for main section, Deliverables subsection, and Project Milestones subsection
- Roles & Responsibilities: Added intro text for main section and RACI Matrix subsection
- Tooling Overview: Added solution-specific intro text describing integrated platform tools
- Total Investment: Added intro text explaining 3-year cost summary
- All contextual text follows AWS IDP reference style: concise (1-2 sentences), professional tone, clear purpose
- Verified no layout references exist in SOW files (layout tags only belong in presentations)
- Maintained appropriate content density: 856-862 lines per file vs AWS IDP 799 lines
- Regenerated all Word documents with updated contextual text
</commit_message>
<xml_diff>
--- a/solutions/google/cloud/landing-zone/presales/statement-of-work.docx
+++ b/solutions/google/cloud/landing-zone/presales/statement-of-work.docx
@@ -4287,6 +4287,15 @@
         <w:t>4.1 Deliverables</w:t>
       </w:r>
     </w:p>
+    <w:p>
+      <w:r>
+        <w:rPr>
+          <w:rFonts w:ascii="Calibri" w:hAnsi="Calibri"/>
+          <w:sz w:val="24"/>
+        </w:rPr>
+        <w:t>The following deliverables will be provided throughout the engagement to ensure successful implementation of the Google Cloud Landing Zone. Each deliverable includes clear acceptance criteria and ownership.</w:t>
+      </w:r>
+    </w:p>
     <w:tbl>
       <w:tblPr>
         <w:tblStyle w:val="TableGrid"/>
@@ -6724,6 +6733,15 @@
         <w:t>4.2 Project Milestones</w:t>
       </w:r>
     </w:p>
+    <w:p>
+      <w:r>
+        <w:rPr>
+          <w:rFonts w:ascii="Calibri" w:hAnsi="Calibri"/>
+          <w:sz w:val="24"/>
+        </w:rPr>
+        <w:t>Key milestones mark critical decision points and completion gates throughout the 12-week implementation. Each milestone requires formal sign-off before proceeding to the next phase.</w:t>
+      </w:r>
+    </w:p>
     <w:tbl>
       <w:tblPr>
         <w:tblStyle w:val="TableGrid"/>
@@ -7519,6 +7537,15 @@
       </w:pPr>
       <w:r>
         <w:t>5.1 RACI Matrix</w:t>
+      </w:r>
+    </w:p>
+    <w:p>
+      <w:r>
+        <w:rPr>
+          <w:rFonts w:ascii="Calibri" w:hAnsi="Calibri"/>
+          <w:sz w:val="24"/>
+        </w:rPr>
+        <w:t>The RACI matrix defines roles and responsibilities for each major task category. This ensures clear accountability and effective collaboration between Vendor and Client teams throughout the landing zone implementation.</w:t>
       </w:r>
     </w:p>
     <w:tbl>
@@ -11761,6 +11788,15 @@
         <w:t>6.10 Tooling Overview</w:t>
       </w:r>
     </w:p>
+    <w:p>
+      <w:r>
+        <w:rPr>
+          <w:rFonts w:ascii="Calibri" w:hAnsi="Calibri"/>
+          <w:sz w:val="24"/>
+        </w:rPr>
+        <w:t>The implementation leverages Google Cloud-native tools, Terraform automation, and enterprise-grade security monitoring to deliver a scalable, secure landing zone. All tools are industry-standard and validated for enterprise deployments.</w:t>
+      </w:r>
+    </w:p>
     <w:tbl>
       <w:tblPr>
         <w:tblStyle w:val="TableGrid"/>
@@ -16691,6 +16727,15 @@
       </w:pPr>
       <w:r>
         <w:t>10.1 Total Investment</w:t>
+      </w:r>
+    </w:p>
+    <w:p>
+      <w:r>
+        <w:rPr>
+          <w:rFonts w:ascii="Calibri" w:hAnsi="Calibri"/>
+          <w:sz w:val="24"/>
+        </w:rPr>
+        <w:t>The following table summarizes the total investment required for Google Cloud Landing Zone implementation and ongoing operations over a 3-year period. Year 1 includes partner credits reducing the net investment by $15,000.</w:t>
       </w:r>
     </w:p>
     <w:tbl>

</xml_diff>